<commit_message>
Add push data to research database and add support to actual user data
</commit_message>
<xml_diff>
--- a/anonymisation/anonymization_report.docx
+++ b/anonymisation/anonymization_report.docx
@@ -53,6 +53,12 @@
           <w:lang w:val="en-US"/>
         </w:rPr>
       </w:pPr>
+      <w:r>
+        <w:rPr>
+          <w:lang w:val="en-US"/>
+        </w:rPr>
+        <w:t>&lt;ignored trivial&gt;</w:t>
+      </w:r>
     </w:p>
     <w:p>
       <w:pPr>
@@ -78,6 +84,50 @@
           <w:lang w:val="en-US"/>
         </w:rPr>
       </w:pPr>
+      <w:r>
+        <w:rPr>
+          <w:lang w:val="en-US"/>
+        </w:rPr>
+        <w:t>Gender</w:t>
+      </w:r>
+    </w:p>
+    <w:p>
+      <w:pPr>
+        <w:pStyle w:val="ListParagraph"/>
+        <w:numPr>
+          <w:ilvl w:val="0"/>
+          <w:numId w:val="5"/>
+        </w:numPr>
+        <w:rPr>
+          <w:lang w:val="en-US"/>
+        </w:rPr>
+      </w:pPr>
+      <w:r>
+        <w:rPr>
+          <w:lang w:val="en-US"/>
+        </w:rPr>
+        <w:t>DOB</w:t>
+      </w:r>
+    </w:p>
+    <w:p>
+      <w:pPr>
+        <w:pStyle w:val="ListParagraph"/>
+        <w:numPr>
+          <w:ilvl w:val="0"/>
+          <w:numId w:val="5"/>
+        </w:numPr>
+        <w:rPr>
+          <w:lang w:val="en-US"/>
+        </w:rPr>
+      </w:pPr>
+      <w:proofErr w:type="spellStart"/>
+      <w:r>
+        <w:rPr>
+          <w:lang w:val="en-US"/>
+        </w:rPr>
+        <w:t>Zipcode</w:t>
+      </w:r>
+      <w:proofErr w:type="spellEnd"/>
     </w:p>
     <w:p>
       <w:pPr>
@@ -100,9 +150,277 @@
           <w:numId w:val="4"/>
         </w:numPr>
         <w:rPr>
-          <w:lang w:val="en-US"/>
-        </w:rPr>
-      </w:pPr>
+          <w:color w:val="FF0000"/>
+          <w:lang w:val="en-US"/>
+        </w:rPr>
+      </w:pPr>
+      <w:r>
+        <w:rPr>
+          <w:color w:val="FF0000"/>
+          <w:lang w:val="en-US"/>
+        </w:rPr>
+        <w:t>Infection history (By date)</w:t>
+      </w:r>
+    </w:p>
+    <w:p>
+      <w:pPr>
+        <w:pStyle w:val="ListParagraph"/>
+        <w:numPr>
+          <w:ilvl w:val="1"/>
+          <w:numId w:val="4"/>
+        </w:numPr>
+        <w:rPr>
+          <w:lang w:val="en-US"/>
+        </w:rPr>
+      </w:pPr>
+      <w:r>
+        <w:rPr>
+          <w:lang w:val="en-US"/>
+        </w:rPr>
+        <w:t>May not be suitable due to background knowledge attack</w:t>
+      </w:r>
+    </w:p>
+    <w:p>
+      <w:pPr>
+        <w:pStyle w:val="ListParagraph"/>
+        <w:numPr>
+          <w:ilvl w:val="0"/>
+          <w:numId w:val="4"/>
+        </w:numPr>
+        <w:rPr>
+          <w:lang w:val="en-US"/>
+        </w:rPr>
+      </w:pPr>
+      <w:r>
+        <w:rPr>
+          <w:lang w:val="en-US"/>
+        </w:rPr>
+        <w:t>List of vaccination types</w:t>
+      </w:r>
+      <w:r>
+        <w:rPr>
+          <w:lang w:val="en-US"/>
+        </w:rPr>
+        <w:t xml:space="preserve"> </w:t>
+      </w:r>
+      <w:r>
+        <w:rPr>
+          <w:lang w:val="en-US"/>
+        </w:rPr>
+        <w:t>taken</w:t>
+      </w:r>
+    </w:p>
+    <w:p>
+      <w:pPr>
+        <w:pStyle w:val="ListParagraph"/>
+        <w:numPr>
+          <w:ilvl w:val="1"/>
+          <w:numId w:val="4"/>
+        </w:numPr>
+        <w:rPr>
+          <w:lang w:val="en-US"/>
+        </w:rPr>
+      </w:pPr>
+      <w:r>
+        <w:rPr>
+          <w:lang w:val="en-US"/>
+        </w:rPr>
+        <w:t>Could see relations as to which vaccination is more effective</w:t>
+      </w:r>
+    </w:p>
+    <w:p>
+      <w:pPr>
+        <w:pStyle w:val="ListParagraph"/>
+        <w:numPr>
+          <w:ilvl w:val="0"/>
+          <w:numId w:val="4"/>
+        </w:numPr>
+        <w:rPr>
+          <w:lang w:val="en-US"/>
+        </w:rPr>
+      </w:pPr>
+      <w:r>
+        <w:rPr>
+          <w:lang w:val="en-US"/>
+        </w:rPr>
+        <w:t>Last close contact</w:t>
+      </w:r>
+      <w:r>
+        <w:rPr>
+          <w:lang w:val="en-US"/>
+        </w:rPr>
+        <w:t xml:space="preserve"> date</w:t>
+      </w:r>
+      <w:r>
+        <w:rPr>
+          <w:lang w:val="en-US"/>
+        </w:rPr>
+        <w:t xml:space="preserve"> with infected user</w:t>
+      </w:r>
+    </w:p>
+    <w:p>
+      <w:pPr>
+        <w:pStyle w:val="ListParagraph"/>
+        <w:numPr>
+          <w:ilvl w:val="1"/>
+          <w:numId w:val="4"/>
+        </w:numPr>
+        <w:rPr>
+          <w:lang w:val="en-US"/>
+        </w:rPr>
+      </w:pPr>
+      <w:r>
+        <w:rPr>
+          <w:lang w:val="en-US"/>
+        </w:rPr>
+        <w:t>Could identify the incubation period of the virus</w:t>
+      </w:r>
+    </w:p>
+    <w:p>
+      <w:pPr>
+        <w:pStyle w:val="ListParagraph"/>
+        <w:numPr>
+          <w:ilvl w:val="0"/>
+          <w:numId w:val="4"/>
+        </w:numPr>
+        <w:rPr>
+          <w:color w:val="FF0000"/>
+          <w:lang w:val="en-US"/>
+        </w:rPr>
+      </w:pPr>
+      <w:r>
+        <w:rPr>
+          <w:color w:val="FF0000"/>
+          <w:lang w:val="en-US"/>
+        </w:rPr>
+        <w:t>Last infected date</w:t>
+      </w:r>
+    </w:p>
+    <w:p>
+      <w:pPr>
+        <w:pStyle w:val="ListParagraph"/>
+        <w:numPr>
+          <w:ilvl w:val="1"/>
+          <w:numId w:val="4"/>
+        </w:numPr>
+        <w:rPr>
+          <w:lang w:val="en-US"/>
+        </w:rPr>
+      </w:pPr>
+      <w:r>
+        <w:rPr>
+          <w:lang w:val="en-US"/>
+        </w:rPr>
+        <w:t>May not be suitable due to background knowledge attack</w:t>
+      </w:r>
+    </w:p>
+    <w:p>
+      <w:pPr>
+        <w:pStyle w:val="ListParagraph"/>
+        <w:numPr>
+          <w:ilvl w:val="1"/>
+          <w:numId w:val="4"/>
+        </w:numPr>
+        <w:rPr>
+          <w:lang w:val="en-US"/>
+        </w:rPr>
+      </w:pPr>
+      <w:r>
+        <w:rPr>
+          <w:lang w:val="en-US"/>
+        </w:rPr>
+        <w:t xml:space="preserve">None / date </w:t>
+      </w:r>
+    </w:p>
+    <w:p>
+      <w:pPr>
+        <w:pStyle w:val="ListParagraph"/>
+        <w:numPr>
+          <w:ilvl w:val="0"/>
+          <w:numId w:val="4"/>
+        </w:numPr>
+        <w:rPr>
+          <w:lang w:val="en-US"/>
+        </w:rPr>
+      </w:pPr>
+      <w:r>
+        <w:rPr>
+          <w:lang w:val="en-US"/>
+        </w:rPr>
+        <w:t xml:space="preserve">Number of close </w:t>
+      </w:r>
+      <w:r>
+        <w:rPr>
+          <w:lang w:val="en-US"/>
+        </w:rPr>
+        <w:t>contacts</w:t>
+      </w:r>
+      <w:r>
+        <w:rPr>
+          <w:lang w:val="en-US"/>
+        </w:rPr>
+        <w:t xml:space="preserve"> </w:t>
+      </w:r>
+      <w:r>
+        <w:rPr>
+          <w:lang w:val="en-US"/>
+        </w:rPr>
+        <w:t>since infected</w:t>
+      </w:r>
+    </w:p>
+    <w:p>
+      <w:pPr>
+        <w:pStyle w:val="ListParagraph"/>
+        <w:numPr>
+          <w:ilvl w:val="1"/>
+          <w:numId w:val="4"/>
+        </w:numPr>
+        <w:rPr>
+          <w:lang w:val="en-US"/>
+        </w:rPr>
+      </w:pPr>
+      <w:r>
+        <w:rPr>
+          <w:lang w:val="en-US"/>
+        </w:rPr>
+        <w:t>May be interesting to identify safety measures effectiveness</w:t>
+      </w:r>
+    </w:p>
+    <w:p>
+      <w:pPr>
+        <w:pStyle w:val="ListParagraph"/>
+        <w:numPr>
+          <w:ilvl w:val="0"/>
+          <w:numId w:val="4"/>
+        </w:numPr>
+        <w:rPr>
+          <w:lang w:val="en-US"/>
+        </w:rPr>
+      </w:pPr>
+      <w:r>
+        <w:rPr>
+          <w:lang w:val="en-US"/>
+        </w:rPr>
+        <w:t>Number of infections recorded</w:t>
+      </w:r>
+    </w:p>
+    <w:p>
+      <w:pPr>
+        <w:pStyle w:val="ListParagraph"/>
+        <w:numPr>
+          <w:ilvl w:val="0"/>
+          <w:numId w:val="4"/>
+        </w:numPr>
+        <w:rPr>
+          <w:lang w:val="en-US"/>
+        </w:rPr>
+      </w:pPr>
+      <w:r>
+        <w:rPr>
+          <w:lang w:val="en-US"/>
+        </w:rPr>
+        <w:t>Number of close contacts history</w:t>
+      </w:r>
     </w:p>
     <w:p>
       <w:pPr>
@@ -310,6 +628,7 @@
         <w:rPr>
           <w:lang w:val="en-US"/>
         </w:rPr>
+        <w:lastRenderedPageBreak/>
         <w:t>This works by checking for diversity of sensitive data given a distinct quasi-identification group.</w:t>
       </w:r>
     </w:p>
@@ -786,7 +1105,7 @@
         <w:rFonts w:hint="default"/>
       </w:rPr>
     </w:lvl>
-    <w:lvl w:ilvl="1" w:tplc="48090019" w:tentative="1">
+    <w:lvl w:ilvl="1" w:tplc="48090019">
       <w:start w:val="1"/>
       <w:numFmt w:val="lowerLetter"/>
       <w:lvlText w:val="%2."/>

</xml_diff>